<commit_message>
Fixed bug in manual attendance and updated report
</commit_message>
<xml_diff>
--- a/Report & PPT/CERT.docx
+++ b/Report & PPT/CERT.docx
@@ -1055,8 +1055,6 @@
           </wp:inline>
         </w:drawing>
       </w:r>
-      <w:bookmarkStart w:id="0" w:name="_GoBack"/>
-      <w:bookmarkEnd w:id="0"/>
     </w:p>
     <w:p>
       <w:pPr>
@@ -1604,20 +1602,31 @@
         </w:rPr>
         <w:t xml:space="preserve">                                                                              </w:t>
       </w:r>
-      <w:r>
-        <w:rPr>
-          <w:b/>
-          <w:color w:val="0070C0"/>
-        </w:rPr>
-        <w:t>Professor &amp;</w:t>
-      </w:r>
-      <w:r>
-        <w:rPr>
-          <w:b/>
-          <w:color w:val="0070C0"/>
-        </w:rPr>
-        <w:t>Head ( IC )</w:t>
-      </w:r>
+      <w:proofErr w:type="spellStart"/>
+      <w:r>
+        <w:rPr>
+          <w:b/>
+          <w:color w:val="0070C0"/>
+        </w:rPr>
+        <w:t>Professor</w:t>
+      </w:r>
+      <w:proofErr w:type="spellEnd"/>
+      <w:r>
+        <w:rPr>
+          <w:b/>
+          <w:color w:val="0070C0"/>
+        </w:rPr>
+        <w:t xml:space="preserve"> &amp;</w:t>
+      </w:r>
+      <w:r>
+        <w:rPr>
+          <w:b/>
+          <w:color w:val="0070C0"/>
+        </w:rPr>
+        <w:t xml:space="preserve">  HOD</w:t>
+      </w:r>
+      <w:bookmarkStart w:id="0" w:name="_GoBack"/>
+      <w:bookmarkEnd w:id="0"/>
       <w:r>
         <w:rPr>
           <w:b/>
@@ -2675,7 +2684,7 @@
   <a:extraClrSchemeLst/>
   <a:extLst>
     <a:ext uri="{05A4C25C-085E-4340-85A3-A5531E510DB2}">
-      <thm15:themeFamily xmlns:thm15="http://schemas.microsoft.com/office/thememl/2012/main" xmlns="" name="Office Theme" id="{62F939B6-93AF-4DB8-9C6B-D6C7DFDC589F}" vid="{4A3C46E8-61CC-4603-A589-7422A47A8E4A}"/>
+      <thm15:themeFamily xmlns="" xmlns:thm15="http://schemas.microsoft.com/office/thememl/2012/main" name="Office Theme" id="{62F939B6-93AF-4DB8-9C6B-D6C7DFDC589F}" vid="{4A3C46E8-61CC-4603-A589-7422A47A8E4A}"/>
     </a:ext>
   </a:extLst>
 </a:theme>
@@ -2686,7 +2695,7 @@
 </file>
 
 <file path=customXml/itemProps1.xml><?xml version="1.0" encoding="utf-8"?>
-<ds:datastoreItem xmlns:ds="http://schemas.openxmlformats.org/officeDocument/2006/customXml" ds:itemID="{1458C9D4-FD50-43DA-875F-858C8C36422F}">
+<ds:datastoreItem xmlns:ds="http://schemas.openxmlformats.org/officeDocument/2006/customXml" ds:itemID="{4E2D4201-02F5-4BD9-BA55-32D0E9E4264E}">
   <ds:schemaRefs>
     <ds:schemaRef ds:uri="http://schemas.openxmlformats.org/officeDocument/2006/bibliography"/>
   </ds:schemaRefs>

</xml_diff>